<commit_message>
Updated in accordance to the review
</commit_message>
<xml_diff>
--- a/Traffic Sign Classifier.docx
+++ b/Traffic Sign Classifier.docx
@@ -122,21 +122,7 @@
         <w:rPr>
           <w:rFonts w:ascii="American Typewriter" w:hAnsi="American Typewriter"/>
         </w:rPr>
-        <w:t xml:space="preserve">Analyze the </w:t>
-      </w:r>
-      <w:proofErr w:type="spellStart"/>
-      <w:r>
-        <w:rPr>
-          <w:rFonts w:ascii="American Typewriter" w:hAnsi="American Typewriter"/>
-        </w:rPr>
-        <w:t>softmax</w:t>
-      </w:r>
-      <w:proofErr w:type="spellEnd"/>
-      <w:r>
-        <w:rPr>
-          <w:rFonts w:ascii="American Typewriter" w:hAnsi="American Typewriter"/>
-        </w:rPr>
-        <w:t xml:space="preserve"> probabilities of the new images</w:t>
+        <w:t>Analyze the softmax probabilities of the new images</w:t>
       </w:r>
     </w:p>
     <w:p>
@@ -193,21 +179,7 @@
         <w:rPr>
           <w:rFonts w:ascii="American Typewriter" w:hAnsi="American Typewriter"/>
         </w:rPr>
-        <w:t xml:space="preserve">Data set is loaded via a pickle file provided by </w:t>
-      </w:r>
-      <w:proofErr w:type="spellStart"/>
-      <w:r>
-        <w:rPr>
-          <w:rFonts w:ascii="American Typewriter" w:hAnsi="American Typewriter"/>
-        </w:rPr>
-        <w:t>Udacity</w:t>
-      </w:r>
-      <w:proofErr w:type="spellEnd"/>
-      <w:r>
-        <w:rPr>
-          <w:rFonts w:ascii="American Typewriter" w:hAnsi="American Typewriter"/>
-        </w:rPr>
-        <w:t>. This contains a training, validation and label set</w:t>
+        <w:t>Data set is loaded via a pickle file provided by Udacity. This contains a training, validation and label set</w:t>
       </w:r>
     </w:p>
     <w:p>
@@ -255,65 +227,7 @@
         <w:rPr>
           <w:rFonts w:ascii="American Typewriter" w:hAnsi="American Typewriter"/>
         </w:rPr>
-        <w:t xml:space="preserve">Data exploration is done in the cell 2 and 3 of the </w:t>
-      </w:r>
-      <w:proofErr w:type="spellStart"/>
-      <w:r>
-        <w:rPr>
-          <w:rFonts w:ascii="American Typewriter" w:hAnsi="American Typewriter"/>
-        </w:rPr>
-        <w:t>ipython</w:t>
-      </w:r>
-      <w:proofErr w:type="spellEnd"/>
-      <w:r>
-        <w:rPr>
-          <w:rFonts w:ascii="American Typewriter" w:hAnsi="American Typewriter"/>
-        </w:rPr>
-        <w:t xml:space="preserve"> notebook. I have used python </w:t>
-      </w:r>
-      <w:proofErr w:type="spellStart"/>
-      <w:r>
-        <w:rPr>
-          <w:rFonts w:ascii="American Typewriter" w:hAnsi="American Typewriter"/>
-        </w:rPr>
-        <w:t>len</w:t>
-      </w:r>
-      <w:proofErr w:type="spellEnd"/>
-      <w:r>
-        <w:rPr>
-          <w:rFonts w:ascii="American Typewriter" w:hAnsi="American Typewriter"/>
-        </w:rPr>
-        <w:t xml:space="preserve"> and shape methods to figure out the size of the data sets. In Cell 3, I have plotted </w:t>
-      </w:r>
-      <w:proofErr w:type="spellStart"/>
-      <w:proofErr w:type="gramStart"/>
-      <w:r>
-        <w:rPr>
-          <w:rFonts w:ascii="American Typewriter" w:hAnsi="American Typewriter"/>
-        </w:rPr>
-        <w:t>a</w:t>
-      </w:r>
-      <w:proofErr w:type="spellEnd"/>
-      <w:proofErr w:type="gramEnd"/>
-      <w:r>
-        <w:rPr>
-          <w:rFonts w:ascii="American Typewriter" w:hAnsi="American Typewriter"/>
-        </w:rPr>
-        <w:t xml:space="preserve"> image of each class to get a better idea how the </w:t>
-      </w:r>
-      <w:proofErr w:type="spellStart"/>
-      <w:r>
-        <w:rPr>
-          <w:rFonts w:ascii="American Typewriter" w:hAnsi="American Typewriter"/>
-        </w:rPr>
-        <w:t>datat</w:t>
-      </w:r>
-      <w:proofErr w:type="spellEnd"/>
-      <w:r>
-        <w:rPr>
-          <w:rFonts w:ascii="American Typewriter" w:hAnsi="American Typewriter"/>
-        </w:rPr>
-        <w:t xml:space="preserve"> actually looks like.</w:t>
+        <w:t>Data exploration is done in the cell 2 and 3 of the ipython notebook. I have used python len and shape methods to figure out the size of the data sets. In Cell 3, I have plotted a image of each class to get a better idea how the datat actually looks like.</w:t>
       </w:r>
     </w:p>
     <w:p>
@@ -424,63 +338,324 @@
         <w:rPr>
           <w:rFonts w:ascii="American Typewriter" w:hAnsi="American Typewriter"/>
         </w:rPr>
-        <w:t xml:space="preserve">Started off with a basic </w:t>
-      </w:r>
-      <w:proofErr w:type="spellStart"/>
-      <w:r>
-        <w:rPr>
-          <w:rFonts w:ascii="American Typewriter" w:hAnsi="American Typewriter"/>
-        </w:rPr>
-        <w:t>Lenet</w:t>
-      </w:r>
-      <w:proofErr w:type="spellEnd"/>
-      <w:r>
-        <w:rPr>
-          <w:rFonts w:ascii="American Typewriter" w:hAnsi="American Typewriter"/>
-        </w:rPr>
-        <w:t xml:space="preserve"> architecture and </w:t>
-      </w:r>
-      <w:proofErr w:type="gramStart"/>
-      <w:r>
-        <w:rPr>
-          <w:rFonts w:ascii="American Typewriter" w:hAnsi="American Typewriter"/>
-        </w:rPr>
-        <w:t>was able to</w:t>
-      </w:r>
-      <w:proofErr w:type="gramEnd"/>
-      <w:r>
-        <w:rPr>
-          <w:rFonts w:ascii="American Typewriter" w:hAnsi="American Typewriter"/>
-        </w:rPr>
-        <w:t xml:space="preserve"> get a validation accuracy of 87%. Rather than changing the architecture played around with processing the data. Data </w:t>
-      </w:r>
-      <w:proofErr w:type="gramStart"/>
-      <w:r>
-        <w:rPr>
-          <w:rFonts w:ascii="American Typewriter" w:hAnsi="American Typewriter"/>
-        </w:rPr>
-        <w:t>processing</w:t>
-      </w:r>
-      <w:proofErr w:type="gramEnd"/>
-      <w:r>
-        <w:rPr>
-          <w:rFonts w:ascii="American Typewriter" w:hAnsi="American Typewriter"/>
-        </w:rPr>
-        <w:t xml:space="preserve"> I did are converting to grey scale, histogram equalization using </w:t>
-      </w:r>
-      <w:proofErr w:type="spellStart"/>
-      <w:r>
-        <w:rPr>
-          <w:rFonts w:ascii="American Typewriter" w:hAnsi="American Typewriter"/>
-        </w:rPr>
-        <w:t>opencv</w:t>
-      </w:r>
-      <w:proofErr w:type="spellEnd"/>
-      <w:r>
-        <w:rPr>
-          <w:rFonts w:ascii="American Typewriter" w:hAnsi="American Typewriter"/>
-        </w:rPr>
-        <w:t xml:space="preserve">. This can be seen in the cell [4] of the notebook. </w:t>
+        <w:t xml:space="preserve">Started off with a basic Lenet architecture and was able to get a validation accuracy of 87%. </w:t>
+      </w:r>
+    </w:p>
+    <w:p>
+      <w:pPr>
+        <w:pStyle w:val="ListParagraph"/>
+        <w:rPr>
+          <w:rFonts w:ascii="American Typewriter" w:hAnsi="American Typewriter"/>
+        </w:rPr>
+      </w:pPr>
+    </w:p>
+    <w:p>
+      <w:pPr>
+        <w:pStyle w:val="ListParagraph"/>
+        <w:rPr>
+          <w:rFonts w:ascii="American Typewriter" w:hAnsi="American Typewriter"/>
+        </w:rPr>
+      </w:pPr>
+      <w:r>
+        <w:rPr>
+          <w:rFonts w:ascii="American Typewriter" w:hAnsi="American Typewriter"/>
+        </w:rPr>
+        <w:t>I added a dropout layer after the fc0 which seemed to improve performance.</w:t>
+      </w:r>
+      <w:r>
+        <w:rPr>
+          <w:rFonts w:ascii="American Typewriter" w:hAnsi="American Typewriter"/>
+        </w:rPr>
+        <w:t xml:space="preserve"> With that the architecture was</w:t>
+      </w:r>
+    </w:p>
+    <w:p>
+      <w:pPr>
+        <w:pStyle w:val="ListParagraph"/>
+        <w:rPr>
+          <w:rFonts w:ascii="American Typewriter" w:hAnsi="American Typewriter"/>
+        </w:rPr>
+      </w:pPr>
+    </w:p>
+    <w:p>
+      <w:pPr>
+        <w:pStyle w:val="ListParagraph"/>
+        <w:rPr>
+          <w:rFonts w:ascii="American Typewriter" w:hAnsi="American Typewriter"/>
+        </w:rPr>
+      </w:pPr>
+      <w:r>
+        <w:rPr>
+          <w:rFonts w:ascii="American Typewriter" w:hAnsi="American Typewriter"/>
+        </w:rPr>
+        <w:t>Layer 1</w:t>
+      </w:r>
+      <w:r>
+        <w:rPr>
+          <w:rFonts w:ascii="American Typewriter" w:hAnsi="American Typewriter"/>
+        </w:rPr>
+        <w:t>: Convolutional.</w:t>
+      </w:r>
+      <w:r>
+        <w:rPr>
+          <w:rFonts w:ascii="American Typewriter" w:hAnsi="American Typewriter"/>
+        </w:rPr>
+        <w:t>(</w:t>
+      </w:r>
+      <w:r>
+        <w:t xml:space="preserve"> </w:t>
+      </w:r>
+      <w:r>
+        <w:rPr>
+          <w:rFonts w:ascii="American Typewriter" w:hAnsi="American Typewriter"/>
+        </w:rPr>
+        <w:t>5x 5x</w:t>
+      </w:r>
+      <w:r>
+        <w:rPr>
+          <w:rFonts w:ascii="American Typewriter" w:hAnsi="American Typewriter"/>
+        </w:rPr>
+        <w:t xml:space="preserve"> </w:t>
+      </w:r>
+      <w:r>
+        <w:rPr>
+          <w:rFonts w:ascii="American Typewriter" w:hAnsi="American Typewriter"/>
+        </w:rPr>
+        <w:t>1x</w:t>
+      </w:r>
+      <w:r>
+        <w:rPr>
+          <w:rFonts w:ascii="American Typewriter" w:hAnsi="American Typewriter"/>
+        </w:rPr>
+        <w:t xml:space="preserve"> 6)</w:t>
+      </w:r>
+      <w:r>
+        <w:rPr>
+          <w:rFonts w:ascii="American Typewriter" w:hAnsi="American Typewriter"/>
+        </w:rPr>
+        <w:t xml:space="preserve"> Input = 32x32x1</w:t>
+      </w:r>
+      <w:r>
+        <w:rPr>
+          <w:rFonts w:ascii="American Typewriter" w:hAnsi="American Typewriter"/>
+        </w:rPr>
+        <w:t>. Output = 28x28x6.</w:t>
+      </w:r>
+    </w:p>
+    <w:p>
+      <w:pPr>
+        <w:pStyle w:val="ListParagraph"/>
+        <w:rPr>
+          <w:rFonts w:ascii="American Typewriter" w:hAnsi="American Typewriter"/>
+        </w:rPr>
+      </w:pPr>
+      <w:r>
+        <w:rPr>
+          <w:rFonts w:ascii="American Typewriter" w:hAnsi="American Typewriter"/>
+        </w:rPr>
+        <w:t>Relu activation</w:t>
+      </w:r>
+    </w:p>
+    <w:p>
+      <w:pPr>
+        <w:pStyle w:val="ListParagraph"/>
+        <w:rPr>
+          <w:rFonts w:ascii="American Typewriter" w:hAnsi="American Typewriter"/>
+        </w:rPr>
+      </w:pPr>
+      <w:r>
+        <w:rPr>
+          <w:rFonts w:ascii="American Typewriter" w:hAnsi="American Typewriter"/>
+        </w:rPr>
+        <w:t>Pooling. Input = 28x28x6. Output = 14x14x6</w:t>
+      </w:r>
+    </w:p>
+    <w:p>
+      <w:pPr>
+        <w:pStyle w:val="ListParagraph"/>
+        <w:rPr>
+          <w:rFonts w:ascii="American Typewriter" w:hAnsi="American Typewriter"/>
+        </w:rPr>
+      </w:pPr>
+      <w:r>
+        <w:rPr>
+          <w:rFonts w:ascii="American Typewriter" w:hAnsi="American Typewriter"/>
+        </w:rPr>
+        <w:t>L</w:t>
+      </w:r>
+      <w:r>
+        <w:rPr>
+          <w:rFonts w:ascii="American Typewriter" w:hAnsi="American Typewriter"/>
+        </w:rPr>
+        <w:t>ayer 2: Convolutional.</w:t>
+      </w:r>
+      <w:r>
+        <w:rPr>
+          <w:rFonts w:ascii="American Typewriter" w:hAnsi="American Typewriter"/>
+        </w:rPr>
+        <w:t xml:space="preserve"> (5x5x1x6)</w:t>
+      </w:r>
+      <w:r>
+        <w:rPr>
+          <w:rFonts w:ascii="American Typewriter" w:hAnsi="American Typewriter"/>
+        </w:rPr>
+        <w:t xml:space="preserve"> Output = 10x10x16</w:t>
+      </w:r>
+    </w:p>
+    <w:p>
+      <w:pPr>
+        <w:pStyle w:val="ListParagraph"/>
+        <w:rPr>
+          <w:rFonts w:ascii="American Typewriter" w:hAnsi="American Typewriter"/>
+        </w:rPr>
+      </w:pPr>
+      <w:r>
+        <w:rPr>
+          <w:rFonts w:ascii="American Typewriter" w:hAnsi="American Typewriter"/>
+        </w:rPr>
+        <w:t>Relu activation</w:t>
+      </w:r>
+    </w:p>
+    <w:p>
+      <w:pPr>
+        <w:pStyle w:val="ListParagraph"/>
+        <w:rPr>
+          <w:rFonts w:ascii="American Typewriter" w:hAnsi="American Typewriter"/>
+        </w:rPr>
+      </w:pPr>
+      <w:r>
+        <w:rPr>
+          <w:rFonts w:ascii="American Typewriter" w:hAnsi="American Typewriter"/>
+        </w:rPr>
+        <w:lastRenderedPageBreak/>
+        <w:t>Pooling. Input =</w:t>
+      </w:r>
+      <w:r>
+        <w:rPr>
+          <w:rFonts w:ascii="American Typewriter" w:hAnsi="American Typewriter"/>
+        </w:rPr>
+        <w:t>(2x2 pooling and 2x2 kernel size)</w:t>
+      </w:r>
+      <w:r>
+        <w:rPr>
+          <w:rFonts w:ascii="American Typewriter" w:hAnsi="American Typewriter"/>
+        </w:rPr>
+        <w:t xml:space="preserve"> 10x10x16. Output = 5x5x16</w:t>
+      </w:r>
+    </w:p>
+    <w:p>
+      <w:pPr>
+        <w:pStyle w:val="ListParagraph"/>
+        <w:rPr>
+          <w:rFonts w:ascii="American Typewriter" w:hAnsi="American Typewriter"/>
+        </w:rPr>
+      </w:pPr>
+      <w:r>
+        <w:rPr>
+          <w:rFonts w:ascii="American Typewriter" w:hAnsi="American Typewriter"/>
+        </w:rPr>
+        <w:t>Flatten and Dropout ( 30% probability ) ( 400 nodes )</w:t>
+      </w:r>
+    </w:p>
+    <w:p>
+      <w:pPr>
+        <w:pStyle w:val="ListParagraph"/>
+        <w:rPr>
+          <w:rFonts w:ascii="American Typewriter" w:hAnsi="American Typewriter"/>
+        </w:rPr>
+      </w:pPr>
+      <w:r>
+        <w:rPr>
+          <w:rFonts w:ascii="American Typewriter" w:hAnsi="American Typewriter"/>
+        </w:rPr>
+        <w:t>Layer 3: Fully Connected. Input = 400. Output = 120</w:t>
+      </w:r>
+    </w:p>
+    <w:p>
+      <w:pPr>
+        <w:pStyle w:val="ListParagraph"/>
+        <w:rPr>
+          <w:rFonts w:ascii="American Typewriter" w:hAnsi="American Typewriter"/>
+        </w:rPr>
+      </w:pPr>
+      <w:r>
+        <w:rPr>
+          <w:rFonts w:ascii="American Typewriter" w:hAnsi="American Typewriter"/>
+        </w:rPr>
+        <w:t>RELU</w:t>
+      </w:r>
+    </w:p>
+    <w:p>
+      <w:pPr>
+        <w:pStyle w:val="ListParagraph"/>
+        <w:rPr>
+          <w:rFonts w:ascii="American Typewriter" w:hAnsi="American Typewriter"/>
+        </w:rPr>
+      </w:pPr>
+      <w:r>
+        <w:rPr>
+          <w:rFonts w:ascii="American Typewriter" w:hAnsi="American Typewriter"/>
+        </w:rPr>
+        <w:t>Layer 5: Fully Co</w:t>
+      </w:r>
+      <w:r>
+        <w:rPr>
+          <w:rFonts w:ascii="American Typewriter" w:hAnsi="American Typewriter"/>
+        </w:rPr>
+        <w:t>nnected. Input = 84. Output = 43</w:t>
+      </w:r>
+    </w:p>
+    <w:p>
+      <w:pPr>
+        <w:pStyle w:val="ListParagraph"/>
+        <w:rPr>
+          <w:rFonts w:ascii="American Typewriter" w:hAnsi="American Typewriter"/>
+        </w:rPr>
+      </w:pPr>
+    </w:p>
+    <w:p>
+      <w:pPr>
+        <w:pStyle w:val="ListParagraph"/>
+        <w:rPr>
+          <w:rFonts w:ascii="American Typewriter" w:hAnsi="American Typewriter"/>
+        </w:rPr>
+      </w:pPr>
+    </w:p>
+    <w:p>
+      <w:pPr>
+        <w:rPr>
+          <w:rFonts w:ascii="American Typewriter" w:hAnsi="American Typewriter"/>
+        </w:rPr>
+      </w:pPr>
+      <w:r>
+        <w:rPr>
+          <w:rFonts w:ascii="American Typewriter" w:hAnsi="American Typewriter"/>
+        </w:rPr>
+        <w:t xml:space="preserve">           </w:t>
+      </w:r>
+      <w:r>
+        <w:rPr>
+          <w:rFonts w:ascii="American Typewriter" w:hAnsi="American Typewriter"/>
+        </w:rPr>
+        <w:t>Data processing I did are conv</w:t>
+      </w:r>
+      <w:r>
+        <w:rPr>
+          <w:rFonts w:ascii="American Typewriter" w:hAnsi="American Typewriter"/>
+        </w:rPr>
+        <w:t xml:space="preserve">erting to grey scale, </w:t>
+      </w:r>
+      <w:r>
+        <w:rPr>
+          <w:rFonts w:ascii="American Typewriter" w:hAnsi="American Typewriter"/>
+        </w:rPr>
+        <w:t>histogram equalization</w:t>
+      </w:r>
+      <w:r>
+        <w:rPr>
+          <w:rFonts w:ascii="American Typewriter" w:hAnsi="American Typewriter"/>
+        </w:rPr>
+        <w:t xml:space="preserve"> using opencv. This can be seen in the cell [4] of the notebook. </w:t>
       </w:r>
     </w:p>
     <w:p>
@@ -525,7 +700,6 @@
           <w:rFonts w:ascii="American Typewriter" w:hAnsi="American Typewriter"/>
           <w:noProof/>
         </w:rPr>
-        <w:lastRenderedPageBreak/>
         <w:drawing>
           <wp:inline distT="0" distB="0" distL="0" distR="0" wp14:anchorId="0DD65D20" wp14:editId="73BF5CA1">
             <wp:extent cx="5727700" cy="2939415"/>
@@ -612,51 +786,13 @@
         <w:rPr>
           <w:rFonts w:ascii="American Typewriter" w:hAnsi="American Typewriter"/>
         </w:rPr>
-        <w:t xml:space="preserve">Because I changed the input image dimensions from 32x32x3, I had to make the input stage of </w:t>
-      </w:r>
-      <w:proofErr w:type="spellStart"/>
-      <w:proofErr w:type="gramStart"/>
-      <w:r>
-        <w:rPr>
-          <w:rFonts w:ascii="American Typewriter" w:hAnsi="American Typewriter"/>
-        </w:rPr>
-        <w:t>Lenet</w:t>
-      </w:r>
-      <w:proofErr w:type="spellEnd"/>
-      <w:r>
-        <w:rPr>
-          <w:rFonts w:ascii="American Typewriter" w:hAnsi="American Typewriter"/>
-        </w:rPr>
-        <w:t xml:space="preserve">  take</w:t>
-      </w:r>
-      <w:proofErr w:type="gramEnd"/>
-      <w:r>
-        <w:rPr>
-          <w:rFonts w:ascii="American Typewriter" w:hAnsi="American Typewriter"/>
-        </w:rPr>
-        <w:t xml:space="preserve"> a 32x32x1 vector as a input. I mainly played around with learning rate, BATCH </w:t>
-      </w:r>
-      <w:proofErr w:type="spellStart"/>
-      <w:proofErr w:type="gramStart"/>
-      <w:r>
-        <w:rPr>
-          <w:rFonts w:ascii="American Typewriter" w:hAnsi="American Typewriter"/>
-        </w:rPr>
-        <w:t>SIZE</w:t>
-      </w:r>
-      <w:r>
-        <w:rPr>
-          <w:rFonts w:ascii="American Typewriter" w:hAnsi="American Typewriter"/>
-        </w:rPr>
-        <w:t>,sigma</w:t>
-      </w:r>
-      <w:proofErr w:type="spellEnd"/>
-      <w:proofErr w:type="gramEnd"/>
-      <w:r>
-        <w:rPr>
-          <w:rFonts w:ascii="American Typewriter" w:hAnsi="American Typewriter"/>
-        </w:rPr>
-        <w:t xml:space="preserve"> </w:t>
+        <w:t>Because I changed the input image dimensions from 32x32x3, I had to make the input stage of Lenet  take a 32x32x1 vector as a input. I mainly played around with learning rate, BATCH SIZE</w:t>
+      </w:r>
+      <w:r>
+        <w:rPr>
+          <w:rFonts w:ascii="American Typewriter" w:hAnsi="American Typewriter"/>
+        </w:rPr>
+        <w:t xml:space="preserve">,sigma </w:t>
       </w:r>
       <w:r>
         <w:rPr>
@@ -670,8 +806,6 @@
         </w:rPr>
         <w:t xml:space="preserve"> upon ones that gave me the validation accuracy</w:t>
       </w:r>
-      <w:bookmarkStart w:id="0" w:name="_GoBack"/>
-      <w:bookmarkEnd w:id="0"/>
       <w:r>
         <w:rPr>
           <w:rFonts w:ascii="American Typewriter" w:hAnsi="American Typewriter"/>
@@ -733,14 +867,6 @@
         </w:rPr>
         <w:t xml:space="preserve"> </w:t>
       </w:r>
-    </w:p>
-    <w:p>
-      <w:pPr>
-        <w:pStyle w:val="ListParagraph"/>
-        <w:rPr>
-          <w:rFonts w:ascii="American Typewriter" w:hAnsi="American Typewriter"/>
-        </w:rPr>
-      </w:pPr>
     </w:p>
     <w:p>
       <w:pPr>
@@ -967,14 +1093,20 @@
         <w:rPr>
           <w:rFonts w:ascii="American Typewriter" w:hAnsi="American Typewriter" w:cs="Courier New"/>
         </w:rPr>
-        <w:t xml:space="preserve">                Max validation accuracy achieved </w:t>
+        <w:t xml:space="preserve">           </w:t>
+      </w:r>
+      <w:r>
+        <w:rPr>
+          <w:rFonts w:ascii="American Typewriter" w:hAnsi="American Typewriter" w:cs="Courier New"/>
+        </w:rPr>
+        <w:t xml:space="preserve">Max validation accuracy achieved </w:t>
       </w:r>
       <w:r>
         <w:rPr>
           <w:rFonts w:ascii="American Typewriter" w:hAnsi="American Typewriter" w:cs="Courier New"/>
           <w:b/>
         </w:rPr>
-        <w:t>0.932199546485</w:t>
+        <w:t>0.9317</w:t>
       </w:r>
     </w:p>
     <w:p>
@@ -1002,6 +1134,46 @@
           <w:b/>
         </w:rPr>
       </w:pPr>
+      <w:r>
+        <w:rPr>
+          <w:rFonts w:ascii="American Typewriter" w:hAnsi="American Typewriter" w:cs="Courier New"/>
+        </w:rPr>
+        <w:t xml:space="preserve">            </w:t>
+      </w:r>
+      <w:r>
+        <w:rPr>
+          <w:rFonts w:ascii="American Typewriter" w:hAnsi="American Typewriter" w:cs="Courier New"/>
+        </w:rPr>
+        <w:t xml:space="preserve">Max </w:t>
+      </w:r>
+      <w:r>
+        <w:rPr>
+          <w:rFonts w:ascii="American Typewriter" w:hAnsi="American Typewriter" w:cs="Courier New"/>
+        </w:rPr>
+        <w:t>testing</w:t>
+      </w:r>
+      <w:r>
+        <w:rPr>
+          <w:rFonts w:ascii="American Typewriter" w:hAnsi="American Typewriter" w:cs="Courier New"/>
+        </w:rPr>
+        <w:t xml:space="preserve"> accuracy achieved is </w:t>
+      </w:r>
+      <w:r>
+        <w:rPr>
+          <w:rFonts w:ascii="American Typewriter" w:hAnsi="American Typewriter" w:cs="Courier New"/>
+          <w:b/>
+        </w:rPr>
+        <w:t>0.90</w:t>
+      </w:r>
+      <w:r>
+        <w:rPr>
+          <w:rFonts w:ascii="American Typewriter" w:hAnsi="American Typewriter" w:cs="Courier New"/>
+          <w:b/>
+        </w:rPr>
+        <w:t>7</w:t>
+      </w:r>
+      <w:bookmarkStart w:id="0" w:name="_GoBack"/>
+      <w:bookmarkEnd w:id="0"/>
     </w:p>
     <w:p>
       <w:pPr>
@@ -1031,7 +1203,19 @@
         <w:rPr>
           <w:rFonts w:ascii="American Typewriter" w:hAnsi="American Typewriter" w:cs="Courier New"/>
         </w:rPr>
-        <w:t>In the below image, one can see the accuracy inching towards the target with every EPOCH.</w:t>
+        <w:t xml:space="preserve">In the below image, one can see the </w:t>
+      </w:r>
+      <w:r>
+        <w:rPr>
+          <w:rFonts w:ascii="American Typewriter" w:hAnsi="American Typewriter" w:cs="Courier New"/>
+        </w:rPr>
+        <w:t xml:space="preserve">validation </w:t>
+      </w:r>
+      <w:r>
+        <w:rPr>
+          <w:rFonts w:ascii="American Typewriter" w:hAnsi="American Typewriter" w:cs="Courier New"/>
+        </w:rPr>
+        <w:t>accuracy inching towards the target with every EPOCH.</w:t>
       </w:r>
     </w:p>
     <w:p>
@@ -1165,21 +1349,7 @@
         <w:rPr>
           <w:rFonts w:ascii="American Typewriter" w:hAnsi="American Typewriter" w:cs="Courier New"/>
         </w:rPr>
-        <w:t xml:space="preserve">The only change I did to the </w:t>
-      </w:r>
-      <w:proofErr w:type="spellStart"/>
-      <w:r>
-        <w:rPr>
-          <w:rFonts w:ascii="American Typewriter" w:hAnsi="American Typewriter" w:cs="Courier New"/>
-        </w:rPr>
-        <w:t>Lenet</w:t>
-      </w:r>
-      <w:proofErr w:type="spellEnd"/>
-      <w:r>
-        <w:rPr>
-          <w:rFonts w:ascii="American Typewriter" w:hAnsi="American Typewriter" w:cs="Courier New"/>
-        </w:rPr>
-        <w:t xml:space="preserve"> architecture was adding a drop out with 30% probability to the fc0 fully connected layer. I found that adding more drop outs did not significantly aid in improvement of validation accuracy.</w:t>
+        <w:t>The only change I did to the Lenet architecture was adding a drop out with 30% probability to the fc0 fully connected layer. I found that adding more drop outs did not significantly aid in improvement of validation accuracy.</w:t>
       </w:r>
     </w:p>
     <w:p>
@@ -1409,13 +1579,7 @@
         <w:rPr>
           <w:rFonts w:ascii="American Typewriter" w:hAnsi="American Typewriter"/>
         </w:rPr>
-        <w:t xml:space="preserve">4.0) </w:t>
-      </w:r>
-      <w:r>
-        <w:rPr>
-          <w:rFonts w:ascii="American Typewriter" w:hAnsi="American Typewriter"/>
-        </w:rPr>
-        <w:t>Use the model to make predictions on new images</w:t>
+        <w:t>4.0) Use the model to make predictions on new images</w:t>
       </w:r>
     </w:p>
     <w:p>
@@ -1441,109 +1605,126 @@
         <w:rPr>
           <w:rFonts w:ascii="American Typewriter" w:hAnsi="American Typewriter"/>
         </w:rPr>
-        <w:t xml:space="preserve"> and applied the same </w:t>
-      </w:r>
-      <w:proofErr w:type="spellStart"/>
-      <w:proofErr w:type="gramStart"/>
-      <w:r>
-        <w:rPr>
-          <w:rFonts w:ascii="American Typewriter" w:hAnsi="American Typewriter"/>
-        </w:rPr>
-        <w:t>pre processing</w:t>
-      </w:r>
-      <w:proofErr w:type="spellEnd"/>
-      <w:proofErr w:type="gramEnd"/>
-      <w:r>
-        <w:rPr>
-          <w:rFonts w:ascii="American Typewriter" w:hAnsi="American Typewriter"/>
-        </w:rPr>
-        <w:t xml:space="preserve"> steps that I had used for validation and training sets.  Evaluation of these gave </w:t>
-      </w:r>
-      <w:proofErr w:type="spellStart"/>
-      <w:proofErr w:type="gramStart"/>
-      <w:r>
-        <w:rPr>
-          <w:rFonts w:ascii="American Typewriter" w:hAnsi="American Typewriter"/>
-        </w:rPr>
-        <w:t>a</w:t>
-      </w:r>
-      <w:proofErr w:type="spellEnd"/>
-      <w:proofErr w:type="gramEnd"/>
-      <w:r>
-        <w:rPr>
-          <w:rFonts w:ascii="American Typewriter" w:hAnsi="American Typewriter"/>
-        </w:rPr>
-        <w:t xml:space="preserve"> accuracy of 100 %. As can be verified in cell [24]</w:t>
-      </w:r>
-    </w:p>
-    <w:p>
-      <w:pPr>
-        <w:rPr>
-          <w:rFonts w:ascii="American Typewriter" w:hAnsi="American Typewriter"/>
-        </w:rPr>
-      </w:pPr>
-    </w:p>
-    <w:p>
-      <w:pPr>
-        <w:rPr>
-          <w:rFonts w:ascii="American Typewriter" w:hAnsi="American Typewriter"/>
-        </w:rPr>
-      </w:pPr>
-      <w:r>
-        <w:rPr>
-          <w:rFonts w:ascii="American Typewriter" w:hAnsi="American Typewriter"/>
-        </w:rPr>
-        <w:t>5.0</w:t>
-      </w:r>
-      <w:proofErr w:type="gramStart"/>
-      <w:r>
-        <w:rPr>
-          <w:rFonts w:ascii="American Typewriter" w:hAnsi="American Typewriter"/>
-        </w:rPr>
-        <w:t xml:space="preserve">)  </w:t>
-      </w:r>
-      <w:proofErr w:type="spellStart"/>
-      <w:r>
-        <w:rPr>
-          <w:rFonts w:ascii="American Typewriter" w:hAnsi="American Typewriter"/>
-        </w:rPr>
-        <w:t>Softmax</w:t>
-      </w:r>
-      <w:proofErr w:type="spellEnd"/>
-      <w:proofErr w:type="gramEnd"/>
-      <w:r>
-        <w:rPr>
-          <w:rFonts w:ascii="American Typewriter" w:hAnsi="American Typewriter"/>
-        </w:rPr>
-        <w:t xml:space="preserve"> probabilities analysis</w:t>
-      </w:r>
-    </w:p>
-    <w:p>
-      <w:pPr>
-        <w:rPr>
-          <w:rFonts w:ascii="American Typewriter" w:hAnsi="American Typewriter"/>
-        </w:rPr>
-      </w:pPr>
-      <w:r>
-        <w:rPr>
-          <w:rFonts w:ascii="American Typewriter" w:hAnsi="American Typewriter"/>
-        </w:rPr>
-        <w:t xml:space="preserve">The below image illustrates the </w:t>
-      </w:r>
-      <w:proofErr w:type="spellStart"/>
-      <w:r>
-        <w:rPr>
-          <w:rFonts w:ascii="American Typewriter" w:hAnsi="American Typewriter"/>
-        </w:rPr>
-        <w:t>softmax</w:t>
-      </w:r>
-      <w:proofErr w:type="spellEnd"/>
-      <w:r>
-        <w:rPr>
-          <w:rFonts w:ascii="American Typewriter" w:hAnsi="American Typewriter"/>
-        </w:rPr>
-        <w:t xml:space="preserve"> probabilities of top 5 outputs</w:t>
-      </w:r>
+        <w:t xml:space="preserve"> and applied the same pre processing steps that I had used for</w:t>
+      </w:r>
+      <w:r>
+        <w:rPr>
+          <w:rFonts w:ascii="American Typewriter" w:hAnsi="American Typewriter"/>
+        </w:rPr>
+        <w:t xml:space="preserve"> validation and training sets.  </w:t>
+      </w:r>
+    </w:p>
+    <w:p>
+      <w:pPr>
+        <w:rPr>
+          <w:rFonts w:ascii="American Typewriter" w:hAnsi="American Typewriter"/>
+        </w:rPr>
+      </w:pPr>
+    </w:p>
+    <w:p>
+      <w:pPr>
+        <w:rPr>
+          <w:rFonts w:ascii="American Typewriter" w:hAnsi="American Typewriter"/>
+        </w:rPr>
+      </w:pPr>
+      <w:r>
+        <w:rPr>
+          <w:rFonts w:ascii="American Typewriter" w:hAnsi="American Typewriter"/>
+        </w:rPr>
+        <w:t>The third image, “30 Kmph speed limit” has some artifacts added to it artificially. So, the classifier should have trouble classifying it.</w:t>
+      </w:r>
+    </w:p>
+    <w:p>
+      <w:pPr>
+        <w:rPr>
+          <w:rFonts w:ascii="American Typewriter" w:hAnsi="American Typewriter"/>
+        </w:rPr>
+      </w:pPr>
+    </w:p>
+    <w:p>
+      <w:pPr>
+        <w:rPr>
+          <w:rFonts w:ascii="American Typewriter" w:hAnsi="American Typewriter"/>
+        </w:rPr>
+      </w:pPr>
+      <w:r>
+        <w:rPr>
+          <w:rFonts w:ascii="American Typewriter" w:hAnsi="American Typewriter"/>
+        </w:rPr>
+        <w:t>T</w:t>
+      </w:r>
+      <w:r>
+        <w:rPr>
+          <w:rFonts w:ascii="American Typewriter" w:hAnsi="American Typewriter"/>
+        </w:rPr>
+        <w:t>he 4</w:t>
+      </w:r>
+      <w:r>
+        <w:rPr>
+          <w:rFonts w:ascii="American Typewriter" w:hAnsi="American Typewriter"/>
+          <w:vertAlign w:val="superscript"/>
+        </w:rPr>
+        <w:t>th</w:t>
+      </w:r>
+      <w:r>
+        <w:rPr>
+          <w:rFonts w:ascii="American Typewriter" w:hAnsi="American Typewriter"/>
+        </w:rPr>
+        <w:t xml:space="preserve"> image has one of the three round about arrows masked off, so it will be interesting to see what happens.</w:t>
+      </w:r>
+    </w:p>
+    <w:p>
+      <w:pPr>
+        <w:rPr>
+          <w:rFonts w:ascii="American Typewriter" w:hAnsi="American Typewriter"/>
+        </w:rPr>
+      </w:pPr>
+      <w:r>
+        <w:rPr>
+          <w:rFonts w:ascii="American Typewriter" w:hAnsi="American Typewriter"/>
+        </w:rPr>
+        <w:t>Over all got a 80% accuracy.</w:t>
+      </w:r>
+    </w:p>
+    <w:p>
+      <w:pPr>
+        <w:rPr>
+          <w:rFonts w:ascii="American Typewriter" w:hAnsi="American Typewriter"/>
+        </w:rPr>
+      </w:pPr>
+    </w:p>
+    <w:p>
+      <w:pPr>
+        <w:rPr>
+          <w:rFonts w:ascii="American Typewriter" w:hAnsi="American Typewriter"/>
+        </w:rPr>
+      </w:pPr>
+      <w:r>
+        <w:rPr>
+          <w:rFonts w:ascii="American Typewriter" w:hAnsi="American Typewriter"/>
+        </w:rPr>
+        <w:t>5.0)  Softmax probabilities analysis</w:t>
+      </w:r>
+    </w:p>
+    <w:p>
+      <w:pPr>
+        <w:rPr>
+          <w:rFonts w:ascii="American Typewriter" w:hAnsi="American Typewriter"/>
+        </w:rPr>
+      </w:pPr>
+      <w:r>
+        <w:rPr>
+          <w:rFonts w:ascii="American Typewriter" w:hAnsi="American Typewriter"/>
+        </w:rPr>
+        <w:t>The below image illustrates the softmax probabilities of top 5 outputs</w:t>
+      </w:r>
+    </w:p>
+    <w:p>
+      <w:pPr>
+        <w:rPr>
+          <w:rFonts w:ascii="American Typewriter" w:hAnsi="American Typewriter"/>
+        </w:rPr>
+      </w:pPr>
     </w:p>
     <w:p>
       <w:pPr>
@@ -1564,10 +1745,10 @@
           <w:noProof/>
         </w:rPr>
         <w:drawing>
-          <wp:inline distT="0" distB="0" distL="0" distR="0" wp14:anchorId="0EB5CA6C" wp14:editId="6F234036">
-            <wp:extent cx="5727700" cy="3839845"/>
-            <wp:effectExtent l="0" t="0" r="12700" b="0"/>
-            <wp:docPr id="5" name="Picture 5"/>
+          <wp:inline distT="0" distB="0" distL="0" distR="0" wp14:anchorId="5A605D31" wp14:editId="1D1F4AB0">
+            <wp:extent cx="5727700" cy="3828415"/>
+            <wp:effectExtent l="0" t="0" r="12700" b="6985"/>
+            <wp:docPr id="7" name="Picture 7"/>
             <wp:cNvGraphicFramePr>
               <a:graphicFrameLocks xmlns:a="http://schemas.openxmlformats.org/drawingml/2006/main" noChangeAspect="1"/>
             </wp:cNvGraphicFramePr>
@@ -1575,7 +1756,7 @@
               <a:graphicData uri="http://schemas.openxmlformats.org/drawingml/2006/picture">
                 <pic:pic xmlns:pic="http://schemas.openxmlformats.org/drawingml/2006/picture">
                   <pic:nvPicPr>
-                    <pic:cNvPr id="5" name="Screen Shot 2017-03-27 at 12.24.34 PM.png"/>
+                    <pic:cNvPr id="7" name="Screen Shot 2017-03-27 at 2.54.55 PM.png"/>
                     <pic:cNvPicPr/>
                   </pic:nvPicPr>
                   <pic:blipFill>
@@ -1593,7 +1774,7 @@
                   <pic:spPr>
                     <a:xfrm>
                       <a:off x="0" y="0"/>
-                      <a:ext cx="5727700" cy="3839845"/>
+                      <a:ext cx="5727700" cy="3828415"/>
                     </a:xfrm>
                     <a:prstGeom prst="rect">
                       <a:avLst/>
@@ -1631,49 +1812,151 @@
         <w:rPr>
           <w:rFonts w:ascii="American Typewriter" w:hAnsi="American Typewriter"/>
         </w:rPr>
-        <w:t xml:space="preserve">The classifier does a good job of getting high probabilities of &gt; 0.8 for the correct class. Interestingly, for </w:t>
-      </w:r>
-      <w:proofErr w:type="gramStart"/>
-      <w:r>
-        <w:rPr>
-          <w:rFonts w:ascii="American Typewriter" w:hAnsi="American Typewriter"/>
-        </w:rPr>
-        <w:t>the  30</w:t>
-      </w:r>
-      <w:proofErr w:type="gramEnd"/>
-      <w:r>
-        <w:rPr>
-          <w:rFonts w:ascii="American Typewriter" w:hAnsi="American Typewriter"/>
-        </w:rPr>
-        <w:t xml:space="preserve"> </w:t>
-      </w:r>
-      <w:proofErr w:type="spellStart"/>
-      <w:r>
-        <w:rPr>
-          <w:rFonts w:ascii="American Typewriter" w:hAnsi="American Typewriter"/>
-        </w:rPr>
-        <w:t>Kmph</w:t>
-      </w:r>
-      <w:proofErr w:type="spellEnd"/>
-      <w:r>
-        <w:rPr>
-          <w:rFonts w:ascii="American Typewriter" w:hAnsi="American Typewriter"/>
-        </w:rPr>
-        <w:t xml:space="preserve"> traffic signs, the </w:t>
-      </w:r>
-      <w:proofErr w:type="spellStart"/>
-      <w:r>
-        <w:rPr>
-          <w:rFonts w:ascii="American Typewriter" w:hAnsi="American Typewriter"/>
-        </w:rPr>
-        <w:t>softmax</w:t>
-      </w:r>
-      <w:proofErr w:type="spellEnd"/>
-      <w:r>
-        <w:rPr>
-          <w:rFonts w:ascii="American Typewriter" w:hAnsi="American Typewriter"/>
-        </w:rPr>
-        <w:t xml:space="preserve"> probabilities of other speed limit related signs show up in top 5. This signifies that the speed limit related signs are somewhat closer to each other in the feature space</w:t>
+        <w:t xml:space="preserve">The overall accuracy on the 5 random images comes </w:t>
+      </w:r>
+      <w:r>
+        <w:rPr>
+          <w:rFonts w:ascii="American Typewriter" w:hAnsi="American Typewriter"/>
+        </w:rPr>
+        <w:t>up to</w:t>
+      </w:r>
+      <w:r>
+        <w:rPr>
+          <w:rFonts w:ascii="American Typewriter" w:hAnsi="American Typewriter"/>
+        </w:rPr>
+        <w:t xml:space="preserve"> 80 %.</w:t>
+      </w:r>
+    </w:p>
+    <w:p>
+      <w:pPr>
+        <w:rPr>
+          <w:rFonts w:ascii="American Typewriter" w:hAnsi="American Typewriter"/>
+        </w:rPr>
+      </w:pPr>
+    </w:p>
+    <w:p>
+      <w:pPr>
+        <w:rPr>
+          <w:rFonts w:ascii="American Typewriter" w:hAnsi="American Typewriter"/>
+        </w:rPr>
+      </w:pPr>
+      <w:r>
+        <w:rPr>
+          <w:rFonts w:ascii="American Typewriter" w:hAnsi="American Typewriter"/>
+        </w:rPr>
+        <w:t xml:space="preserve">The third image, which had some </w:t>
+      </w:r>
+      <w:r>
+        <w:rPr>
+          <w:rFonts w:ascii="American Typewriter" w:hAnsi="American Typewriter"/>
+        </w:rPr>
+        <w:t>artifacts</w:t>
+      </w:r>
+      <w:r>
+        <w:rPr>
+          <w:rFonts w:ascii="American Typewriter" w:hAnsi="American Typewriter"/>
+        </w:rPr>
+        <w:t xml:space="preserve"> introduced on it failed classification and from the bar chart , one can see that the classifier thinks it is closer to 120 Kmph, which makes sense.</w:t>
+      </w:r>
+      <w:r>
+        <w:rPr>
+          <w:rFonts w:ascii="American Typewriter" w:hAnsi="American Typewriter"/>
+        </w:rPr>
+        <w:t xml:space="preserve"> Infact, the </w:t>
+      </w:r>
+      <w:r>
+        <w:rPr>
+          <w:rFonts w:ascii="American Typewriter" w:hAnsi="American Typewriter"/>
+        </w:rPr>
+        <w:t>module</w:t>
+      </w:r>
+      <w:r>
+        <w:rPr>
+          <w:rFonts w:ascii="American Typewriter" w:hAnsi="American Typewriter"/>
+        </w:rPr>
+        <w:t xml:space="preserve"> is pretty confident </w:t>
+      </w:r>
+      <w:r>
+        <w:rPr>
+          <w:rFonts w:ascii="American Typewriter" w:hAnsi="American Typewriter"/>
+        </w:rPr>
+        <w:t xml:space="preserve">(&gt;80%) </w:t>
+      </w:r>
+      <w:r>
+        <w:rPr>
+          <w:rFonts w:ascii="American Typewriter" w:hAnsi="American Typewriter"/>
+        </w:rPr>
+        <w:t>that that it’s a 120 Kmph signal.</w:t>
+      </w:r>
+    </w:p>
+    <w:p>
+      <w:pPr>
+        <w:rPr>
+          <w:rFonts w:ascii="American Typewriter" w:hAnsi="American Typewriter"/>
+        </w:rPr>
+      </w:pPr>
+    </w:p>
+    <w:p>
+      <w:pPr>
+        <w:rPr>
+          <w:rFonts w:ascii="American Typewriter" w:hAnsi="American Typewriter"/>
+        </w:rPr>
+      </w:pPr>
+      <w:r>
+        <w:rPr>
+          <w:rFonts w:ascii="American Typewriter" w:hAnsi="American Typewriter"/>
+        </w:rPr>
+        <w:t xml:space="preserve">The </w:t>
+      </w:r>
+      <w:r>
+        <w:rPr>
+          <w:rFonts w:ascii="American Typewriter" w:hAnsi="American Typewriter"/>
+        </w:rPr>
+        <w:t>roundabout got detected correctly despite having the</w:t>
+      </w:r>
+      <w:r>
+        <w:rPr>
+          <w:rFonts w:ascii="American Typewriter" w:hAnsi="American Typewriter"/>
+        </w:rPr>
+        <w:t xml:space="preserve"> third arrow being removed. Although, the confidence level is just &gt; 30 %.</w:t>
+      </w:r>
+      <w:r>
+        <w:rPr>
+          <w:rFonts w:ascii="American Typewriter" w:hAnsi="American Typewriter"/>
+        </w:rPr>
+        <w:t xml:space="preserve"> The model isn’t sure, but, it</w:t>
+      </w:r>
+      <w:r>
+        <w:rPr>
+          <w:rFonts w:ascii="American Typewriter" w:hAnsi="American Typewriter"/>
+        </w:rPr>
+        <w:t xml:space="preserve"> somehow just managed to classify it correctly</w:t>
+      </w:r>
+    </w:p>
+    <w:p>
+      <w:pPr>
+        <w:rPr>
+          <w:rFonts w:ascii="American Typewriter" w:hAnsi="American Typewriter"/>
+        </w:rPr>
+      </w:pPr>
+    </w:p>
+    <w:p>
+      <w:pPr>
+        <w:rPr>
+          <w:rFonts w:ascii="American Typewriter" w:hAnsi="American Typewriter"/>
+        </w:rPr>
+      </w:pPr>
+      <w:r>
+        <w:rPr>
+          <w:rFonts w:ascii="American Typewriter" w:hAnsi="American Typewriter"/>
+        </w:rPr>
+        <w:t>So, other than the edited images, the other three images were classified with a good enough ( &gt; 70%) confidence values. So the model is able to generalize well enough and is pretty confident about its predictions.</w:t>
+      </w:r>
+      <w:r>
+        <w:rPr>
+          <w:rFonts w:ascii="American Typewriter" w:hAnsi="American Typewriter"/>
+        </w:rPr>
+        <w:t xml:space="preserve"> Safe to say that it is fitted well.</w:t>
       </w:r>
     </w:p>
     <w:p>
@@ -1706,21 +1989,7 @@
         <w:rPr>
           <w:rFonts w:ascii="American Typewriter" w:hAnsi="American Typewriter"/>
         </w:rPr>
-        <w:t xml:space="preserve"> The traffic sign classifier </w:t>
-      </w:r>
-      <w:proofErr w:type="gramStart"/>
-      <w:r>
-        <w:rPr>
-          <w:rFonts w:ascii="American Typewriter" w:hAnsi="American Typewriter"/>
-        </w:rPr>
-        <w:t>was able to</w:t>
-      </w:r>
-      <w:proofErr w:type="gramEnd"/>
-      <w:r>
-        <w:rPr>
-          <w:rFonts w:ascii="American Typewriter" w:hAnsi="American Typewriter"/>
-        </w:rPr>
-        <w:t xml:space="preserve"> obtain a maximum validation accuracy of 94.5 % in my tests. Further improvements have been shown to be possible</w:t>
+        <w:t xml:space="preserve"> The traffic sign classifier was able to obtain a maximum validation accuracy of 94.5 % in my tests. Further improvements have been shown to be possible</w:t>
       </w:r>
     </w:p>
     <w:p>
@@ -1746,21 +2015,7 @@
         <w:rPr>
           <w:rFonts w:ascii="American Typewriter" w:hAnsi="American Typewriter"/>
         </w:rPr>
-        <w:t xml:space="preserve">Use a better model? Maybe </w:t>
-      </w:r>
-      <w:proofErr w:type="spellStart"/>
-      <w:r>
-        <w:rPr>
-          <w:rFonts w:ascii="American Typewriter" w:hAnsi="American Typewriter"/>
-        </w:rPr>
-        <w:t>Lenet</w:t>
-      </w:r>
-      <w:proofErr w:type="spellEnd"/>
-      <w:r>
-        <w:rPr>
-          <w:rFonts w:ascii="American Typewriter" w:hAnsi="American Typewriter"/>
-        </w:rPr>
-        <w:t xml:space="preserve"> is not that great</w:t>
+        <w:t>Use a better model? Maybe Lenet is not that great</w:t>
       </w:r>
     </w:p>
     <w:p>
@@ -1796,49 +2051,7 @@
         <w:rPr>
           <w:rFonts w:ascii="American Typewriter" w:hAnsi="American Typewriter"/>
         </w:rPr>
-        <w:t xml:space="preserve">Increase the depth of </w:t>
-      </w:r>
-      <w:proofErr w:type="spellStart"/>
-      <w:r>
-        <w:rPr>
-          <w:rFonts w:ascii="American Typewriter" w:hAnsi="American Typewriter"/>
-        </w:rPr>
-        <w:t>Lenet</w:t>
-      </w:r>
-      <w:proofErr w:type="spellEnd"/>
-      <w:r>
-        <w:rPr>
-          <w:rFonts w:ascii="American Typewriter" w:hAnsi="American Typewriter"/>
-        </w:rPr>
-        <w:t xml:space="preserve"> </w:t>
-      </w:r>
-      <w:proofErr w:type="gramStart"/>
-      <w:r>
-        <w:rPr>
-          <w:rFonts w:ascii="American Typewriter" w:hAnsi="American Typewriter"/>
-        </w:rPr>
-        <w:t>( admittedly</w:t>
-      </w:r>
-      <w:proofErr w:type="gramEnd"/>
-      <w:r>
-        <w:rPr>
-          <w:rFonts w:ascii="American Typewriter" w:hAnsi="American Typewriter"/>
-        </w:rPr>
-        <w:t xml:space="preserve">, it would no longer be </w:t>
-      </w:r>
-      <w:proofErr w:type="spellStart"/>
-      <w:r>
-        <w:rPr>
-          <w:rFonts w:ascii="American Typewriter" w:hAnsi="American Typewriter"/>
-        </w:rPr>
-        <w:t>Lenet</w:t>
-      </w:r>
-      <w:proofErr w:type="spellEnd"/>
-      <w:r>
-        <w:rPr>
-          <w:rFonts w:ascii="American Typewriter" w:hAnsi="American Typewriter"/>
-        </w:rPr>
-        <w:t xml:space="preserve"> )</w:t>
+        <w:t>Increase the depth of Lenet ( admittedly, it would no longer be Lenet )</w:t>
       </w:r>
     </w:p>
     <w:sectPr>

</xml_diff>